<commit_message>
changes of 27/09/2022 part2 updated 02/commandes_sql.md - started 02/Epreuve_machine1
</commit_message>
<xml_diff>
--- a/02-Bases_de_donnees/Epreuve-Machine1-2021_2022/epreuve machine1 NSI Term.docx
+++ b/02-Bases_de_donnees/Epreuve-Machine1-2021_2022/epreuve machine1 NSI Term.docx
@@ -1,6 +1,6 @@
 
 <file path=word/document.xml><?xml version="1.0" encoding="utf-8"?>
-<w:document xmlns:wpc="http://schemas.microsoft.com/office/word/2010/wordprocessingCanvas" xmlns:cx="http://schemas.microsoft.com/office/drawing/2014/chartex" xmlns:cx1="http://schemas.microsoft.com/office/drawing/2015/9/8/chartex" xmlns:mc="http://schemas.openxmlformats.org/markup-compatibility/2006" xmlns:o="urn:schemas-microsoft-com:office:office" xmlns:r="http://schemas.openxmlformats.org/officeDocument/2006/relationships" xmlns:m="http://schemas.openxmlformats.org/officeDocument/2006/math" xmlns:v="urn:schemas-microsoft-com:vml" xmlns:wp14="http://schemas.microsoft.com/office/word/2010/wordprocessingDrawing" xmlns:wp="http://schemas.openxmlformats.org/drawingml/2006/wordprocessingDrawing" xmlns:w10="urn:schemas-microsoft-com:office:word" xmlns:w="http://schemas.openxmlformats.org/wordprocessingml/2006/main" xmlns:w14="http://schemas.microsoft.com/office/word/2010/wordml" xmlns:w15="http://schemas.microsoft.com/office/word/2012/wordml" xmlns:w16se="http://schemas.microsoft.com/office/word/2015/wordml/symex" xmlns:wpg="http://schemas.microsoft.com/office/word/2010/wordprocessingGroup" xmlns:wpi="http://schemas.microsoft.com/office/word/2010/wordprocessingInk" xmlns:wne="http://schemas.microsoft.com/office/word/2006/wordml" xmlns:wps="http://schemas.microsoft.com/office/word/2010/wordprocessingShape" mc:Ignorable="w14 w15 w16se wp14">
+<w:document xmlns:wpc="http://schemas.microsoft.com/office/word/2010/wordprocessingCanvas" xmlns:cx="http://schemas.microsoft.com/office/drawing/2014/chartex" xmlns:mc="http://schemas.openxmlformats.org/markup-compatibility/2006" xmlns:o="urn:schemas-microsoft-com:office:office" xmlns:r="http://schemas.openxmlformats.org/officeDocument/2006/relationships" xmlns:m="http://schemas.openxmlformats.org/officeDocument/2006/math" xmlns:v="urn:schemas-microsoft-com:vml" xmlns:wp14="http://schemas.microsoft.com/office/word/2010/wordprocessingDrawing" xmlns:wp="http://schemas.openxmlformats.org/drawingml/2006/wordprocessingDrawing" xmlns:w10="urn:schemas-microsoft-com:office:word" xmlns:w="http://schemas.openxmlformats.org/wordprocessingml/2006/main" xmlns:w14="http://schemas.microsoft.com/office/word/2010/wordml" xmlns:w15="http://schemas.microsoft.com/office/word/2012/wordml" xmlns:w16se="http://schemas.microsoft.com/office/word/2015/wordml/symex" xmlns:wpg="http://schemas.microsoft.com/office/word/2010/wordprocessingGroup" xmlns:wpi="http://schemas.microsoft.com/office/word/2010/wordprocessingInk" xmlns:wne="http://schemas.microsoft.com/office/word/2006/wordml" xmlns:wps="http://schemas.microsoft.com/office/word/2010/wordprocessingShape" mc:Ignorable="w14 w15 w16se wp14">
   <w:body>
     <w:p>
       <w:pPr>
@@ -21,9 +21,8 @@
           <w:sz w:val="28"/>
           <w:szCs w:val="28"/>
         </w:rPr>
-        <w:t>NOM</w:t>
-      </w:r>
-      <w:proofErr w:type="gramStart"/>
+        <w:t>NOM :</w:t>
+      </w:r>
       <w:r>
         <w:rPr>
           <w:b/>
@@ -32,9 +31,8 @@
           <w:sz w:val="28"/>
           <w:szCs w:val="28"/>
         </w:rPr>
-        <w:t> :…</w:t>
-      </w:r>
-      <w:proofErr w:type="gramEnd"/>
+        <w:t xml:space="preserve"> ……………………</w:t>
+      </w:r>
       <w:r>
         <w:rPr>
           <w:b/>
@@ -43,7 +41,7 @@
           <w:sz w:val="28"/>
           <w:szCs w:val="28"/>
         </w:rPr>
-        <w:t>……………..</w:t>
+        <w:tab/>
       </w:r>
       <w:r>
         <w:rPr>
@@ -74,9 +72,7 @@
           <w:szCs w:val="28"/>
         </w:rPr>
         <w:tab/>
-        <w:t>Prénom</w:t>
-      </w:r>
-      <w:proofErr w:type="gramStart"/>
+      </w:r>
       <w:r>
         <w:rPr>
           <w:b/>
@@ -85,9 +81,9 @@
           <w:sz w:val="28"/>
           <w:szCs w:val="28"/>
         </w:rPr>
-        <w:t> :…</w:t>
-      </w:r>
-      <w:proofErr w:type="gramEnd"/>
+        <w:tab/>
+        <w:t>Prénom :</w:t>
+      </w:r>
       <w:r>
         <w:rPr>
           <w:b/>
@@ -96,7 +92,7 @@
           <w:sz w:val="28"/>
           <w:szCs w:val="28"/>
         </w:rPr>
-        <w:t>……………….</w:t>
+        <w:t xml:space="preserve"> ……………………</w:t>
       </w:r>
     </w:p>
     <w:p>
@@ -264,7 +260,27 @@
           <w:szCs w:val="16"/>
           <w:lang w:val="en-US" w:eastAsia="fr-FR"/>
         </w:rPr>
-        <w:t>Propietaire</w:t>
+        <w:t>Prop</w:t>
+      </w:r>
+      <w:r>
+        <w:rPr>
+          <w:rFonts w:ascii="Consolas" w:eastAsia="Times New Roman" w:hAnsi="Consolas" w:cs="Courier New"/>
+          <w:color w:val="212529"/>
+          <w:sz w:val="16"/>
+          <w:szCs w:val="16"/>
+          <w:lang w:val="en-US" w:eastAsia="fr-FR"/>
+        </w:rPr>
+        <w:t>r</w:t>
+      </w:r>
+      <w:r>
+        <w:rPr>
+          <w:rFonts w:ascii="Consolas" w:eastAsia="Times New Roman" w:hAnsi="Consolas" w:cs="Courier New"/>
+          <w:color w:val="212529"/>
+          <w:sz w:val="16"/>
+          <w:szCs w:val="16"/>
+          <w:lang w:val="en-US" w:eastAsia="fr-FR"/>
+        </w:rPr>
+        <w:t>ietaire</w:t>
       </w:r>
       <w:proofErr w:type="spellEnd"/>
       <w:r>
@@ -286,28 +302,7 @@
           <w:lang w:val="en-US" w:eastAsia="fr-FR"/>
         </w:rPr>
         <w:br/>
-      </w:r>
-      <w:proofErr w:type="gramStart"/>
-      <w:r>
-        <w:rPr>
-          <w:rFonts w:ascii="Consolas" w:eastAsia="Times New Roman" w:hAnsi="Consolas" w:cs="Courier New"/>
-          <w:color w:val="212529"/>
-          <w:sz w:val="16"/>
-          <w:szCs w:val="16"/>
-          <w:lang w:val="en-US" w:eastAsia="fr-FR"/>
-        </w:rPr>
-        <w:t xml:space="preserve"> </w:t>
-      </w:r>
-      <w:proofErr w:type="gramEnd"/>
-      <w:r>
-        <w:rPr>
-          <w:rFonts w:ascii="Consolas" w:eastAsia="Times New Roman" w:hAnsi="Consolas" w:cs="Courier New"/>
-          <w:color w:val="212529"/>
-          <w:sz w:val="16"/>
-          <w:szCs w:val="16"/>
-          <w:lang w:val="en-US" w:eastAsia="fr-FR"/>
-        </w:rPr>
-        <w:t xml:space="preserve"> </w:t>
+        <w:t xml:space="preserve">  </w:t>
       </w:r>
       <w:proofErr w:type="spellStart"/>
       <w:r>
@@ -801,6 +796,12 @@
         </w:rPr>
         <w:t xml:space="preserve"> : </w:t>
       </w:r>
+      <w:r>
+        <w:rPr>
+          <w:color w:val="BF8F00" w:themeColor="accent4" w:themeShade="BF"/>
+        </w:rPr>
+        <w:t>3 tables sont créées</w:t>
+      </w:r>
     </w:p>
     <w:p>
       <w:pPr>
@@ -869,7 +870,7 @@
         </w:pBdr>
         <w:spacing w:after="0" w:line="276" w:lineRule="auto"/>
         <w:rPr>
-          <w:color w:val="00B050"/>
+          <w:color w:val="BF8F00" w:themeColor="accent4" w:themeShade="BF"/>
         </w:rPr>
       </w:pPr>
       <w:r>
@@ -889,6 +890,12 @@
           <w:color w:val="00B050"/>
         </w:rPr>
         <w:t xml:space="preserve"> : </w:t>
+      </w:r>
+      <w:r>
+        <w:rPr>
+          <w:color w:val="BF8F00" w:themeColor="accent4" w:themeShade="BF"/>
+        </w:rPr>
+        <w:t>Les valeurs de nom ne peuvent pas être nuls.</w:t>
       </w:r>
     </w:p>
     <w:p>
@@ -924,7 +931,13 @@
         <w:spacing w:after="0" w:line="276" w:lineRule="auto"/>
       </w:pPr>
       <w:r>
-        <w:t>Quelle est le restriction imposée par la ligne:</w:t>
+        <w:t>Quelle est l</w:t>
+      </w:r>
+      <w:r>
+        <w:t>a</w:t>
+      </w:r>
+      <w:r>
+        <w:t xml:space="preserve"> restriction imposée par la ligne:</w:t>
       </w:r>
       <w:r>
         <w:br/>
@@ -957,7 +970,7 @@
         </w:pBdr>
         <w:spacing w:after="0" w:line="276" w:lineRule="auto"/>
         <w:rPr>
-          <w:color w:val="00B050"/>
+          <w:color w:val="BF8F00" w:themeColor="accent4" w:themeShade="BF"/>
         </w:rPr>
       </w:pPr>
       <w:r>
@@ -977,6 +990,40 @@
           <w:color w:val="00B050"/>
         </w:rPr>
         <w:t xml:space="preserve"> : </w:t>
+      </w:r>
+      <w:r>
+        <w:rPr>
+          <w:color w:val="BF8F00" w:themeColor="accent4" w:themeShade="BF"/>
+        </w:rPr>
+        <w:t xml:space="preserve">Impose l’unicité de la valeur </w:t>
+      </w:r>
+      <w:proofErr w:type="spellStart"/>
+      <w:r>
+        <w:rPr>
+          <w:color w:val="BF8F00" w:themeColor="accent4" w:themeShade="BF"/>
+        </w:rPr>
+        <w:t>idP</w:t>
+      </w:r>
+      <w:proofErr w:type="spellEnd"/>
+      <w:r>
+        <w:rPr>
+          <w:color w:val="BF8F00" w:themeColor="accent4" w:themeShade="BF"/>
+        </w:rPr>
+        <w:t xml:space="preserve"> et </w:t>
+      </w:r>
+      <w:proofErr w:type="spellStart"/>
+      <w:r>
+        <w:rPr>
+          <w:color w:val="BF8F00" w:themeColor="accent4" w:themeShade="BF"/>
+        </w:rPr>
+        <w:t>idA</w:t>
+      </w:r>
+      <w:proofErr w:type="spellEnd"/>
+      <w:r>
+        <w:rPr>
+          <w:color w:val="BF8F00" w:themeColor="accent4" w:themeShade="BF"/>
+        </w:rPr>
+        <w:t>.</w:t>
       </w:r>
     </w:p>
     <w:p>
@@ -1028,102 +1075,197 @@
       </w:r>
       <w:proofErr w:type="spellEnd"/>
       <w:r>
-        <w:t xml:space="preserve"> contenant </w:t>
-      </w:r>
+        <w:t> contenant une description textuelle de l</w:t>
+      </w:r>
+      <w:r>
+        <w:t>’</w:t>
+      </w:r>
+      <w:r>
+        <w:t>espèce et un identifiant </w:t>
+      </w:r>
+      <w:proofErr w:type="spellStart"/>
+      <w:r>
+        <w:t>idE</w:t>
+      </w:r>
+      <w:proofErr w:type="spellEnd"/>
+      <w:r>
+        <w:t>.</w:t>
+      </w:r>
+    </w:p>
+    <w:p>
+      <w:pPr>
+        <w:spacing w:after="0" w:line="276" w:lineRule="auto"/>
+      </w:pPr>
+      <w:r>
+        <w:t>Indiquer une commande possible pour la création de cette table:</w:t>
+      </w:r>
+    </w:p>
+    <w:p>
+      <w:pPr>
+        <w:spacing w:after="0" w:line="276" w:lineRule="auto"/>
+        <w:rPr>
+          <w:color w:val="00B050"/>
+        </w:rPr>
+      </w:pPr>
+    </w:p>
+    <w:p>
+      <w:pPr>
+        <w:pBdr>
+          <w:top w:val="single" w:sz="4" w:space="1" w:color="auto"/>
+          <w:left w:val="single" w:sz="4" w:space="4" w:color="auto"/>
+          <w:bottom w:val="single" w:sz="4" w:space="1" w:color="auto"/>
+          <w:right w:val="single" w:sz="4" w:space="4" w:color="auto"/>
+        </w:pBdr>
+        <w:spacing w:after="0" w:line="276" w:lineRule="auto"/>
+        <w:rPr>
+          <w:color w:val="00B050"/>
+        </w:rPr>
+      </w:pPr>
+      <w:r>
+        <w:rPr>
+          <w:color w:val="00B050"/>
+        </w:rPr>
+        <w:t xml:space="preserve">Réponse 4 : </w:t>
+      </w:r>
+    </w:p>
+    <w:p>
+      <w:pPr>
+        <w:pBdr>
+          <w:top w:val="single" w:sz="4" w:space="1" w:color="auto"/>
+          <w:left w:val="single" w:sz="4" w:space="4" w:color="auto"/>
+          <w:bottom w:val="single" w:sz="4" w:space="1" w:color="auto"/>
+          <w:right w:val="single" w:sz="4" w:space="4" w:color="auto"/>
+        </w:pBdr>
+        <w:spacing w:after="0" w:line="276" w:lineRule="auto"/>
+        <w:rPr>
+          <w:rFonts w:ascii="Consolas" w:hAnsi="Consolas"/>
+          <w:color w:val="BF8F00" w:themeColor="accent4" w:themeShade="BF"/>
+        </w:rPr>
+      </w:pPr>
+      <w:r>
+        <w:rPr>
+          <w:rFonts w:ascii="Consolas" w:hAnsi="Consolas"/>
+          <w:color w:val="BF8F00" w:themeColor="accent4" w:themeShade="BF"/>
+        </w:rPr>
+        <w:t xml:space="preserve">CREATE TABLE </w:t>
+      </w:r>
+      <w:proofErr w:type="spellStart"/>
+      <w:r>
+        <w:rPr>
+          <w:rFonts w:ascii="Consolas" w:hAnsi="Consolas"/>
+          <w:color w:val="BF8F00" w:themeColor="accent4" w:themeShade="BF"/>
+        </w:rPr>
+        <w:t>Espece</w:t>
+      </w:r>
+      <w:proofErr w:type="spellEnd"/>
+      <w:r>
+        <w:rPr>
+          <w:rFonts w:ascii="Consolas" w:hAnsi="Consolas"/>
+          <w:color w:val="BF8F00" w:themeColor="accent4" w:themeShade="BF"/>
+        </w:rPr>
+        <w:t xml:space="preserve"> (</w:t>
+      </w:r>
+    </w:p>
+    <w:p>
+      <w:pPr>
+        <w:pBdr>
+          <w:top w:val="single" w:sz="4" w:space="1" w:color="auto"/>
+          <w:left w:val="single" w:sz="4" w:space="4" w:color="auto"/>
+          <w:bottom w:val="single" w:sz="4" w:space="1" w:color="auto"/>
+          <w:right w:val="single" w:sz="4" w:space="4" w:color="auto"/>
+        </w:pBdr>
+        <w:spacing w:after="0" w:line="276" w:lineRule="auto"/>
+        <w:rPr>
+          <w:rFonts w:ascii="Consolas" w:hAnsi="Consolas"/>
+          <w:color w:val="BF8F00" w:themeColor="accent4" w:themeShade="BF"/>
+        </w:rPr>
+      </w:pPr>
+      <w:r>
+        <w:rPr>
+          <w:rFonts w:ascii="Consolas" w:hAnsi="Consolas"/>
+          <w:color w:val="BF8F00" w:themeColor="accent4" w:themeShade="BF"/>
+        </w:rPr>
+        <w:t xml:space="preserve">    </w:t>
+      </w:r>
+      <w:proofErr w:type="spellStart"/>
       <w:proofErr w:type="gramStart"/>
       <w:r>
-        <w:t>une  description</w:t>
-      </w:r>
+        <w:rPr>
+          <w:rFonts w:ascii="Consolas" w:hAnsi="Consolas"/>
+          <w:color w:val="BF8F00" w:themeColor="accent4" w:themeShade="BF"/>
+        </w:rPr>
+        <w:t>id</w:t>
+      </w:r>
+      <w:r>
+        <w:rPr>
+          <w:rFonts w:ascii="Consolas" w:hAnsi="Consolas"/>
+          <w:color w:val="BF8F00" w:themeColor="accent4" w:themeShade="BF"/>
+        </w:rPr>
+        <w:t>E</w:t>
+      </w:r>
+      <w:proofErr w:type="spellEnd"/>
       <w:proofErr w:type="gramEnd"/>
       <w:r>
-        <w:t xml:space="preserve"> textuelle de l ’espèce et un identifiant </w:t>
+        <w:rPr>
+          <w:rFonts w:ascii="Consolas" w:hAnsi="Consolas"/>
+          <w:color w:val="BF8F00" w:themeColor="accent4" w:themeShade="BF"/>
+        </w:rPr>
+        <w:t xml:space="preserve"> INTEGER PRIMARY KEY AUTOINCREMENT, </w:t>
+      </w:r>
+    </w:p>
+    <w:p>
+      <w:pPr>
+        <w:pBdr>
+          <w:top w:val="single" w:sz="4" w:space="1" w:color="auto"/>
+          <w:left w:val="single" w:sz="4" w:space="4" w:color="auto"/>
+          <w:bottom w:val="single" w:sz="4" w:space="1" w:color="auto"/>
+          <w:right w:val="single" w:sz="4" w:space="4" w:color="auto"/>
+        </w:pBdr>
+        <w:spacing w:after="0" w:line="276" w:lineRule="auto"/>
+        <w:rPr>
+          <w:rFonts w:ascii="Consolas" w:hAnsi="Consolas"/>
+          <w:color w:val="BF8F00" w:themeColor="accent4" w:themeShade="BF"/>
+        </w:rPr>
+      </w:pPr>
+      <w:r>
+        <w:rPr>
+          <w:rFonts w:ascii="Consolas" w:hAnsi="Consolas"/>
+          <w:color w:val="BF8F00" w:themeColor="accent4" w:themeShade="BF"/>
+        </w:rPr>
+        <w:t xml:space="preserve">    </w:t>
       </w:r>
       <w:proofErr w:type="spellStart"/>
-      <w:r>
-        <w:t>idE</w:t>
+      <w:proofErr w:type="gramStart"/>
+      <w:r>
+        <w:rPr>
+          <w:rFonts w:ascii="Consolas" w:hAnsi="Consolas"/>
+          <w:color w:val="BF8F00" w:themeColor="accent4" w:themeShade="BF"/>
+        </w:rPr>
+        <w:t>espece</w:t>
       </w:r>
       <w:proofErr w:type="spellEnd"/>
-      <w:r>
-        <w:t> .</w:t>
-      </w:r>
-    </w:p>
-    <w:p>
-      <w:pPr>
-        <w:spacing w:after="0" w:line="276" w:lineRule="auto"/>
-      </w:pPr>
-      <w:r>
-        <w:t>Indiquer une commande possible pour la création de cette table:</w:t>
-      </w:r>
-    </w:p>
-    <w:p>
-      <w:pPr>
-        <w:spacing w:after="0" w:line="276" w:lineRule="auto"/>
-        <w:rPr>
-          <w:color w:val="00B050"/>
-        </w:rPr>
-      </w:pPr>
-    </w:p>
-    <w:p>
-      <w:pPr>
-        <w:pBdr>
-          <w:top w:val="single" w:sz="4" w:space="1" w:color="auto"/>
-          <w:left w:val="single" w:sz="4" w:space="4" w:color="auto"/>
-          <w:bottom w:val="single" w:sz="4" w:space="1" w:color="auto"/>
-          <w:right w:val="single" w:sz="4" w:space="4" w:color="auto"/>
-        </w:pBdr>
-        <w:spacing w:after="0" w:line="276" w:lineRule="auto"/>
-        <w:rPr>
-          <w:color w:val="00B050"/>
-        </w:rPr>
-      </w:pPr>
-      <w:r>
-        <w:rPr>
-          <w:color w:val="00B050"/>
-        </w:rPr>
-        <w:t xml:space="preserve">Réponse 4 : </w:t>
-      </w:r>
-    </w:p>
-    <w:p>
-      <w:pPr>
-        <w:pBdr>
-          <w:top w:val="single" w:sz="4" w:space="1" w:color="auto"/>
-          <w:left w:val="single" w:sz="4" w:space="4" w:color="auto"/>
-          <w:bottom w:val="single" w:sz="4" w:space="1" w:color="auto"/>
-          <w:right w:val="single" w:sz="4" w:space="4" w:color="auto"/>
-        </w:pBdr>
-        <w:spacing w:after="0" w:line="276" w:lineRule="auto"/>
-        <w:rPr>
-          <w:color w:val="00B050"/>
-        </w:rPr>
-      </w:pPr>
-    </w:p>
-    <w:p>
-      <w:pPr>
-        <w:pBdr>
-          <w:top w:val="single" w:sz="4" w:space="1" w:color="auto"/>
-          <w:left w:val="single" w:sz="4" w:space="4" w:color="auto"/>
-          <w:bottom w:val="single" w:sz="4" w:space="1" w:color="auto"/>
-          <w:right w:val="single" w:sz="4" w:space="4" w:color="auto"/>
-        </w:pBdr>
-        <w:spacing w:after="0" w:line="276" w:lineRule="auto"/>
-        <w:rPr>
-          <w:color w:val="00B050"/>
-        </w:rPr>
-      </w:pPr>
-    </w:p>
-    <w:p>
-      <w:pPr>
-        <w:pBdr>
-          <w:top w:val="single" w:sz="4" w:space="1" w:color="auto"/>
-          <w:left w:val="single" w:sz="4" w:space="4" w:color="auto"/>
-          <w:bottom w:val="single" w:sz="4" w:space="1" w:color="auto"/>
-          <w:right w:val="single" w:sz="4" w:space="4" w:color="auto"/>
-        </w:pBdr>
-        <w:spacing w:after="0" w:line="276" w:lineRule="auto"/>
-        <w:rPr>
-          <w:color w:val="00B050"/>
-        </w:rPr>
-      </w:pPr>
+      <w:proofErr w:type="gramEnd"/>
+      <w:r>
+        <w:rPr>
+          <w:rFonts w:ascii="Consolas" w:hAnsi="Consolas"/>
+          <w:color w:val="BF8F00" w:themeColor="accent4" w:themeShade="BF"/>
+        </w:rPr>
+        <w:t xml:space="preserve"> </w:t>
+      </w:r>
+      <w:r>
+        <w:rPr>
+          <w:rFonts w:ascii="Consolas" w:hAnsi="Consolas"/>
+          <w:color w:val="BF8F00" w:themeColor="accent4" w:themeShade="BF"/>
+        </w:rPr>
+        <w:t>TEXT</w:t>
+      </w:r>
+      <w:r>
+        <w:rPr>
+          <w:rFonts w:ascii="Consolas" w:hAnsi="Consolas"/>
+          <w:color w:val="BF8F00" w:themeColor="accent4" w:themeShade="BF"/>
+        </w:rPr>
+        <w:t>)</w:t>
+      </w:r>
     </w:p>
     <w:p>
       <w:pPr>
@@ -1157,8 +1299,6 @@
           <w:u w:val="single"/>
         </w:rPr>
       </w:pPr>
-      <w:bookmarkStart w:id="0" w:name="_GoBack"/>
-      <w:bookmarkEnd w:id="0"/>
       <w:r>
         <w:rPr>
           <w:b/>
@@ -1259,9 +1399,29 @@
         </w:pBdr>
         <w:spacing w:after="0" w:line="276" w:lineRule="auto"/>
         <w:rPr>
-          <w:color w:val="00B050"/>
-        </w:rPr>
-      </w:pPr>
+          <w:color w:val="BF8F00" w:themeColor="accent4" w:themeShade="BF"/>
+        </w:rPr>
+      </w:pPr>
+      <w:r>
+        <w:rPr>
+          <w:color w:val="BF8F00" w:themeColor="accent4" w:themeShade="BF"/>
+        </w:rPr>
+        <w:t xml:space="preserve">A prendre une clé étrangère </w:t>
+      </w:r>
+      <w:proofErr w:type="spellStart"/>
+      <w:r>
+        <w:rPr>
+          <w:color w:val="BF8F00" w:themeColor="accent4" w:themeShade="BF"/>
+        </w:rPr>
+        <w:t>idE</w:t>
+      </w:r>
+      <w:proofErr w:type="spellEnd"/>
+      <w:r>
+        <w:rPr>
+          <w:color w:val="BF8F00" w:themeColor="accent4" w:themeShade="BF"/>
+        </w:rPr>
+        <w:t xml:space="preserve"> et </w:t>
+      </w:r>
     </w:p>
     <w:p>
       <w:pPr>
@@ -1417,6 +1577,8 @@
           <w:color w:val="00B050"/>
         </w:rPr>
       </w:pPr>
+      <w:bookmarkStart w:id="0" w:name="_GoBack"/>
+      <w:bookmarkEnd w:id="0"/>
     </w:p>
     <w:p>
       <w:pPr>
@@ -2510,7 +2672,7 @@
 </file>
 
 <file path=word/numbering.xml><?xml version="1.0" encoding="utf-8"?>
-<w:numbering xmlns:wpc="http://schemas.microsoft.com/office/word/2010/wordprocessingCanvas" xmlns:cx="http://schemas.microsoft.com/office/drawing/2014/chartex" xmlns:cx1="http://schemas.microsoft.com/office/drawing/2015/9/8/chartex" xmlns:mc="http://schemas.openxmlformats.org/markup-compatibility/2006" xmlns:o="urn:schemas-microsoft-com:office:office" xmlns:r="http://schemas.openxmlformats.org/officeDocument/2006/relationships" xmlns:m="http://schemas.openxmlformats.org/officeDocument/2006/math" xmlns:v="urn:schemas-microsoft-com:vml" xmlns:wp14="http://schemas.microsoft.com/office/word/2010/wordprocessingDrawing" xmlns:wp="http://schemas.openxmlformats.org/drawingml/2006/wordprocessingDrawing" xmlns:w10="urn:schemas-microsoft-com:office:word" xmlns:w="http://schemas.openxmlformats.org/wordprocessingml/2006/main" xmlns:w14="http://schemas.microsoft.com/office/word/2010/wordml" xmlns:w15="http://schemas.microsoft.com/office/word/2012/wordml" xmlns:w16se="http://schemas.microsoft.com/office/word/2015/wordml/symex" xmlns:wpg="http://schemas.microsoft.com/office/word/2010/wordprocessingGroup" xmlns:wpi="http://schemas.microsoft.com/office/word/2010/wordprocessingInk" xmlns:wne="http://schemas.microsoft.com/office/word/2006/wordml" xmlns:wps="http://schemas.microsoft.com/office/word/2010/wordprocessingShape" mc:Ignorable="w14 w15 w16se wp14">
+<w:numbering xmlns:wpc="http://schemas.microsoft.com/office/word/2010/wordprocessingCanvas" xmlns:cx="http://schemas.microsoft.com/office/drawing/2014/chartex" xmlns:mc="http://schemas.openxmlformats.org/markup-compatibility/2006" xmlns:o="urn:schemas-microsoft-com:office:office" xmlns:r="http://schemas.openxmlformats.org/officeDocument/2006/relationships" xmlns:m="http://schemas.openxmlformats.org/officeDocument/2006/math" xmlns:v="urn:schemas-microsoft-com:vml" xmlns:wp14="http://schemas.microsoft.com/office/word/2010/wordprocessingDrawing" xmlns:wp="http://schemas.openxmlformats.org/drawingml/2006/wordprocessingDrawing" xmlns:w10="urn:schemas-microsoft-com:office:word" xmlns:w="http://schemas.openxmlformats.org/wordprocessingml/2006/main" xmlns:w14="http://schemas.microsoft.com/office/word/2010/wordml" xmlns:w15="http://schemas.microsoft.com/office/word/2012/wordml" xmlns:w16se="http://schemas.microsoft.com/office/word/2015/wordml/symex" xmlns:wpg="http://schemas.microsoft.com/office/word/2010/wordprocessingGroup" xmlns:wpi="http://schemas.microsoft.com/office/word/2010/wordprocessingInk" xmlns:wne="http://schemas.microsoft.com/office/word/2006/wordml" xmlns:wps="http://schemas.microsoft.com/office/word/2010/wordprocessingShape" mc:Ignorable="w14 w15 w16se wp14">
   <w:abstractNum w:abstractNumId="0" w15:restartNumberingAfterBreak="0">
     <w:nsid w:val="2BF50F4B"/>
     <w:multiLevelType w:val="hybridMultilevel"/>
@@ -3556,6 +3718,21 @@
 </file>
 
 <file path=customXml/item1.xml><?xml version="1.0" encoding="utf-8"?>
+<p:properties xmlns:p="http://schemas.microsoft.com/office/2006/metadata/properties" xmlns:xsi="http://www.w3.org/2001/XMLSchema-instance" xmlns:pc="http://schemas.microsoft.com/office/infopath/2007/PartnerControls">
+  <documentManagement/>
+</p:properties>
+</file>
+
+<file path=customXml/item2.xml><?xml version="1.0" encoding="utf-8"?>
+<?mso-contentType ?>
+<FormTemplates xmlns="http://schemas.microsoft.com/sharepoint/v3/contenttype/forms">
+  <Display>DocumentLibraryForm</Display>
+  <Edit>DocumentLibraryForm</Edit>
+  <New>DocumentLibraryForm</New>
+</FormTemplates>
+</file>
+
+<file path=customXml/item3.xml><?xml version="1.0" encoding="utf-8"?>
 <ct:contentTypeSchema xmlns:ct="http://schemas.microsoft.com/office/2006/metadata/contentType" xmlns:ma="http://schemas.microsoft.com/office/2006/metadata/properties/metaAttributes" ct:_="" ma:_="" ma:contentTypeName="Document" ma:contentTypeID="0x01010078B99962F94E5C4CA2A8A07767AA5242" ma:contentTypeVersion="2" ma:contentTypeDescription="Crée un document." ma:contentTypeScope="" ma:versionID="84b0a6e648264f0772f9a1c23cc26355">
   <xsd:schema xmlns:xsd="http://www.w3.org/2001/XMLSchema" xmlns:xs="http://www.w3.org/2001/XMLSchema" xmlns:p="http://schemas.microsoft.com/office/2006/metadata/properties" xmlns:ns2="4dff41af-dc9d-4999-97e1-e1993e0ed7b4" targetNamespace="http://schemas.microsoft.com/office/2006/metadata/properties" ma:root="true" ma:fieldsID="5f5bd71a58f3e36c95f2cb26c9b5f3cb" ns2:_="">
     <xsd:import namespace="4dff41af-dc9d-4999-97e1-e1993e0ed7b4"/>
@@ -3687,23 +3864,13 @@
 </ct:contentTypeSchema>
 </file>
 
-<file path=customXml/item2.xml><?xml version="1.0" encoding="utf-8"?>
-<?mso-contentType ?>
-<FormTemplates xmlns="http://schemas.microsoft.com/sharepoint/v3/contenttype/forms">
-  <Display>DocumentLibraryForm</Display>
-  <Edit>DocumentLibraryForm</Edit>
-  <New>DocumentLibraryForm</New>
-</FormTemplates>
-</file>
-
-<file path=customXml/item3.xml><?xml version="1.0" encoding="utf-8"?>
-<p:properties xmlns:p="http://schemas.microsoft.com/office/2006/metadata/properties" xmlns:xsi="http://www.w3.org/2001/XMLSchema-instance" xmlns:pc="http://schemas.microsoft.com/office/infopath/2007/PartnerControls">
-  <documentManagement/>
-</p:properties>
-</file>
-
 <file path=customXml/itemProps1.xml><?xml version="1.0" encoding="utf-8"?>
-<ds:datastoreItem xmlns:ds="http://schemas.openxmlformats.org/officeDocument/2006/customXml" ds:itemID="{B1C935C2-27CE-468E-AEAC-F12E38D5B330}"/>
+<ds:datastoreItem xmlns:ds="http://schemas.openxmlformats.org/officeDocument/2006/customXml" ds:itemID="{07DC797D-A50D-4A7F-B17E-8E9250BF3F60}">
+  <ds:schemaRefs>
+    <ds:schemaRef ds:uri="http://schemas.microsoft.com/office/2006/metadata/properties"/>
+    <ds:schemaRef ds:uri="http://schemas.microsoft.com/office/infopath/2007/PartnerControls"/>
+  </ds:schemaRefs>
+</ds:datastoreItem>
 </file>
 
 <file path=customXml/itemProps2.xml><?xml version="1.0" encoding="utf-8"?>
@@ -3715,10 +3882,19 @@
 </file>
 
 <file path=customXml/itemProps3.xml><?xml version="1.0" encoding="utf-8"?>
-<ds:datastoreItem xmlns:ds="http://schemas.openxmlformats.org/officeDocument/2006/customXml" ds:itemID="{07DC797D-A50D-4A7F-B17E-8E9250BF3F60}">
+<ds:datastoreItem xmlns:ds="http://schemas.openxmlformats.org/officeDocument/2006/customXml" ds:itemID="{B1C935C2-27CE-468E-AEAC-F12E38D5B330}">
   <ds:schemaRefs>
+    <ds:schemaRef ds:uri="http://schemas.microsoft.com/office/2006/metadata/contentType"/>
+    <ds:schemaRef ds:uri="http://schemas.microsoft.com/office/2006/metadata/properties/metaAttributes"/>
+    <ds:schemaRef ds:uri="http://www.w3.org/2001/XMLSchema"/>
     <ds:schemaRef ds:uri="http://schemas.microsoft.com/office/2006/metadata/properties"/>
+    <ds:schemaRef ds:uri="4dff41af-dc9d-4999-97e1-e1993e0ed7b4"/>
+    <ds:schemaRef ds:uri="http://schemas.microsoft.com/office/2006/documentManagement/types"/>
     <ds:schemaRef ds:uri="http://schemas.microsoft.com/office/infopath/2007/PartnerControls"/>
+    <ds:schemaRef ds:uri="http://schemas.openxmlformats.org/package/2006/metadata/core-properties"/>
+    <ds:schemaRef ds:uri="http://purl.org/dc/elements/1.1/"/>
+    <ds:schemaRef ds:uri="http://purl.org/dc/terms/"/>
+    <ds:schemaRef ds:uri="http://schemas.microsoft.com/internal/obd"/>
   </ds:schemaRefs>
 </ds:datastoreItem>
 </file>
</xml_diff>